<commit_message>
New files are added in assignments
</commit_message>
<xml_diff>
--- a/Assignments/Coding_Task.docx
+++ b/Assignments/Coding_Task.docx
@@ -1283,7 +1283,15 @@
       </w:r>
       <w:proofErr w:type="gramEnd"/>
       <w:r>
-        <w:t>"Accessing __marks via name mangling:", student1._Student__marks)</w:t>
+        <w:t>"Accessing __marks via name mangling:", student</w:t>
+      </w:r>
+      <w:proofErr w:type="gramStart"/>
+      <w:r>
+        <w:t>1._</w:t>
+      </w:r>
+      <w:proofErr w:type="gramEnd"/>
+      <w:r>
+        <w:t>Student__marks)</w:t>
       </w:r>
     </w:p>
     <w:p/>
@@ -1320,35 +1328,7 @@
         <w:rPr>
           <w:lang w:val="en-IN"/>
         </w:rPr>
-        <w:t xml:space="preserve">In Python, private members (prefixed with __) are </w:t>
-      </w:r>
-      <w:r>
-        <w:rPr>
-          <w:b/>
-          <w:bCs/>
-          <w:lang w:val="en-IN"/>
-        </w:rPr>
-        <w:t>name-mangled</w:t>
-      </w:r>
-      <w:r>
-        <w:rPr>
-          <w:lang w:val="en-IN"/>
-        </w:rPr>
-        <w:t xml:space="preserve"> to prevent accidental access and to protect internal class data. This promotes </w:t>
-      </w:r>
-      <w:r>
-        <w:rPr>
-          <w:b/>
-          <w:bCs/>
-          <w:lang w:val="en-IN"/>
-        </w:rPr>
-        <w:t>encapsulation</w:t>
-      </w:r>
-      <w:r>
-        <w:rPr>
-          <w:lang w:val="en-IN"/>
-        </w:rPr>
-        <w:t>, one of the pillars of OOP.</w:t>
+        <w:t>In Python, private members (prefixed with __) are name-mangled to prevent accidental access and to protect internal class data. This promotes encapsulation, one of the pillars of OOP.</w:t>
       </w:r>
     </w:p>
     <w:p>
@@ -1388,63 +1368,7 @@
         <w:rPr>
           <w:lang w:val="en-IN"/>
         </w:rPr>
-        <w:t xml:space="preserve">Protected members (prefixed with _) indicate that they are intended for </w:t>
-      </w:r>
-      <w:r>
-        <w:rPr>
-          <w:b/>
-          <w:bCs/>
-          <w:lang w:val="en-IN"/>
-        </w:rPr>
-        <w:t>internal use</w:t>
-      </w:r>
-      <w:r>
-        <w:rPr>
-          <w:lang w:val="en-IN"/>
-        </w:rPr>
-        <w:t xml:space="preserve"> or </w:t>
-      </w:r>
-      <w:r>
-        <w:rPr>
-          <w:b/>
-          <w:bCs/>
-          <w:lang w:val="en-IN"/>
-        </w:rPr>
-        <w:t>subclass access only</w:t>
-      </w:r>
-      <w:r>
-        <w:rPr>
-          <w:lang w:val="en-IN"/>
-        </w:rPr>
-        <w:t xml:space="preserve">, though they </w:t>
-      </w:r>
-      <w:r>
-        <w:rPr>
-          <w:b/>
-          <w:bCs/>
-          <w:lang w:val="en-IN"/>
-        </w:rPr>
-        <w:t>can still be accessed</w:t>
-      </w:r>
-      <w:r>
-        <w:rPr>
-          <w:lang w:val="en-IN"/>
-        </w:rPr>
-        <w:t xml:space="preserve"> from outside. It’s more of a </w:t>
-      </w:r>
-      <w:r>
-        <w:rPr>
-          <w:b/>
-          <w:bCs/>
-          <w:lang w:val="en-IN"/>
-        </w:rPr>
-        <w:t>convention than enforcement</w:t>
-      </w:r>
-      <w:r>
-        <w:rPr>
-          <w:lang w:val="en-IN"/>
-        </w:rPr>
-        <w:t>.</w:t>
+        <w:t>Protected members (prefixed with _) indicate that they are intended for internal use or subclass access only, though they can still be accessed from outside. It’s more of a convention than enforcement.</w:t>
       </w:r>
     </w:p>
     <w:p>
@@ -1496,35 +1420,7 @@
         <w:rPr>
           <w:lang w:val="en-IN"/>
         </w:rPr>
-        <w:t xml:space="preserve">__marks, making it </w:t>
-      </w:r>
-      <w:r>
-        <w:rPr>
-          <w:b/>
-          <w:bCs/>
-          <w:lang w:val="en-IN"/>
-        </w:rPr>
-        <w:t>harder to access directly</w:t>
-      </w:r>
-      <w:r>
-        <w:rPr>
-          <w:lang w:val="en-IN"/>
-        </w:rPr>
-        <w:t xml:space="preserve">. It helps prevent </w:t>
-      </w:r>
-      <w:r>
-        <w:rPr>
-          <w:b/>
-          <w:bCs/>
-          <w:lang w:val="en-IN"/>
-        </w:rPr>
-        <w:t>accidental overrides</w:t>
-      </w:r>
-      <w:r>
-        <w:rPr>
-          <w:lang w:val="en-IN"/>
-        </w:rPr>
-        <w:t xml:space="preserve"> and preserves data integrity, especially in inheritance.</w:t>
+        <w:t>__marks, making it harder to access directly. It helps prevent accidental overrides and preserves data integrity, especially in inheritance.</w:t>
       </w:r>
     </w:p>
     <w:p>
@@ -2532,6 +2428,7 @@
   <w:style w:type="character" w:default="1" w:styleId="DefaultParagraphFont">
     <w:name w:val="Default Paragraph Font"/>
     <w:uiPriority w:val="1"/>
+    <w:semiHidden/>
     <w:unhideWhenUsed/>
   </w:style>
   <w:style w:type="table" w:default="1" w:styleId="TableNormal">

</xml_diff>